<commit_message>
Resume Update: adding team size
</commit_message>
<xml_diff>
--- a/JoeRogers-SRE-AI-Manager-2025.docx
+++ b/JoeRogers-SRE-AI-Manager-2025.docx
@@ -308,6 +308,8 @@
         <w:br w:type="textWrapping"/>
         <w:t xml:space="preserve">IaC &amp; Config: Terraform, Ansible, Puppet</w:t>
         <w:br w:type="textWrapping"/>
+        <w:t xml:space="preserve">Security: NIST, Orca, Datadog, Pen Tests, Compliance</w:t>
+        <w:br w:type="textWrapping"/>
         <w:t xml:space="preserve">Containers &amp; Orchestration: Docker, ECS, EKS, Kubernetes</w:t>
         <w:br w:type="textWrapping"/>
         <w:t xml:space="preserve">CI/CD: GitLab CI, Gitlab Runners, CodePipeline/Build/Deploy, Jenkins</w:t>
@@ -556,7 +558,7 @@
           <w:color w:val="000000"/>
           <w:rtl w:val="0"/>
         </w:rPr>
-        <w:t xml:space="preserve">Provided consistency and stability to the business units by instilling a mindset of Infrastructure as Code (IaC) first principles, utilizing Terraform to deliver and maintain infra that is repeatable, accountable, and managed via a single source of truth</w:t>
+        <w:t xml:space="preserve">Led a team of seven engineers to implement Infrastructure as Code (IaC) using Terraform, Gitlab CI and Gitlab Runners, resulting in a 70% improvement in deployment efficiency and ensuring consistent environment configurations across multiple projects.</w:t>
       </w:r>
     </w:p>
     <w:p>

</xml_diff>